<commit_message>
modifica in un use case
</commit_message>
<xml_diff>
--- a/Documentazione/TCS_HappyFields.docx
+++ b/Documentazione/TCS_HappyFields.docx
@@ -10060,7 +10060,7 @@
               </w:tc>
               <w:tc>
                 <w:tcPr>
-                  <w:tcW w:w="4947" w:type="dxa"/>
+                  <w:tcW w:w="4948" w:type="dxa"/>
                 </w:tcPr>
                 <w:p>
                   <w:pPr>
@@ -10108,7 +10108,7 @@
               </w:tc>
               <w:tc>
                 <w:tcPr>
-                  <w:tcW w:w="4947" w:type="dxa"/>
+                  <w:tcW w:w="4948" w:type="dxa"/>
                 </w:tcPr>
                 <w:p>
                   <w:pPr>
@@ -10178,7 +10178,7 @@
               </w:tc>
               <w:tc>
                 <w:tcPr>
-                  <w:tcW w:w="4947" w:type="dxa"/>
+                  <w:tcW w:w="4948" w:type="dxa"/>
                 </w:tcPr>
                 <w:p>
                   <w:pPr>
@@ -10221,14 +10221,14 @@
                       <w:color w:val="000000" w:themeColor="text1"/>
                       <w:szCs w:val="28"/>
                     </w:rPr>
-                    <w:t>Luogo:*</w:t>
+                    <w:t>Campetto:*</w:t>
                   </w:r>
                   <w:proofErr w:type="gramEnd"/>
                 </w:p>
               </w:tc>
               <w:tc>
                 <w:tcPr>
-                  <w:tcW w:w="4947" w:type="dxa"/>
+                  <w:tcW w:w="4948" w:type="dxa"/>
                 </w:tcPr>
                 <w:p>
                   <w:pPr>
@@ -10239,13 +10239,23 @@
                       <w:szCs w:val="28"/>
                     </w:rPr>
                   </w:pPr>
-                  <w:r>
-                    <w:rPr>
-                      <w:rFonts w:eastAsia="Calibri"/>
-                      <w:color w:val="000000" w:themeColor="text1"/>
-                      <w:szCs w:val="28"/>
-                    </w:rPr>
-                    <w:t xml:space="preserve">Salerno </w:t>
+                  <w:proofErr w:type="spellStart"/>
+                  <w:r>
+                    <w:rPr>
+                      <w:rFonts w:eastAsia="Calibri"/>
+                      <w:color w:val="000000" w:themeColor="text1"/>
+                      <w:szCs w:val="28"/>
+                    </w:rPr>
+                    <w:t>M.Lenzi</w:t>
+                  </w:r>
+                  <w:proofErr w:type="spellEnd"/>
+                  <w:r>
+                    <w:rPr>
+                      <w:rFonts w:eastAsia="Calibri"/>
+                      <w:color w:val="000000" w:themeColor="text1"/>
+                      <w:szCs w:val="28"/>
+                    </w:rPr>
+                    <w:t xml:space="preserve"> (SA)</w:t>
                   </w:r>
                 </w:p>
               </w:tc>
@@ -10271,14 +10281,14 @@
                       <w:color w:val="000000" w:themeColor="text1"/>
                       <w:szCs w:val="28"/>
                     </w:rPr>
-                    <w:t>Campetto:*</w:t>
+                    <w:t>Data:*</w:t>
                   </w:r>
                   <w:proofErr w:type="gramEnd"/>
                 </w:p>
               </w:tc>
               <w:tc>
                 <w:tcPr>
-                  <w:tcW w:w="4947" w:type="dxa"/>
+                  <w:tcW w:w="4948" w:type="dxa"/>
                 </w:tcPr>
                 <w:p>
                   <w:pPr>
@@ -10289,23 +10299,13 @@
                       <w:szCs w:val="28"/>
                     </w:rPr>
                   </w:pPr>
-                  <w:proofErr w:type="spellStart"/>
-                  <w:r>
-                    <w:rPr>
-                      <w:rFonts w:eastAsia="Calibri"/>
-                      <w:color w:val="000000" w:themeColor="text1"/>
-                      <w:szCs w:val="28"/>
-                    </w:rPr>
-                    <w:t>M.Lenzi</w:t>
-                  </w:r>
-                  <w:proofErr w:type="spellEnd"/>
-                  <w:r>
-                    <w:rPr>
-                      <w:rFonts w:eastAsia="Calibri"/>
-                      <w:color w:val="000000" w:themeColor="text1"/>
-                      <w:szCs w:val="28"/>
-                    </w:rPr>
-                    <w:t xml:space="preserve"> (SA)</w:t>
+                  <w:r>
+                    <w:rPr>
+                      <w:rFonts w:eastAsia="Calibri"/>
+                      <w:color w:val="000000" w:themeColor="text1"/>
+                      <w:szCs w:val="28"/>
+                    </w:rPr>
+                    <w:t>13/12/2022</w:t>
                   </w:r>
                 </w:p>
               </w:tc>
@@ -10331,64 +10331,14 @@
                       <w:color w:val="000000" w:themeColor="text1"/>
                       <w:szCs w:val="28"/>
                     </w:rPr>
-                    <w:t>Data:*</w:t>
+                    <w:t>Ora:*</w:t>
                   </w:r>
                   <w:proofErr w:type="gramEnd"/>
                 </w:p>
               </w:tc>
               <w:tc>
                 <w:tcPr>
-                  <w:tcW w:w="4947" w:type="dxa"/>
-                </w:tcPr>
-                <w:p>
-                  <w:pPr>
-                    <w:framePr w:hSpace="141" w:wrap="around" w:vAnchor="page" w:hAnchor="margin" w:y="4827"/>
-                    <w:widowControl w:val="0"/>
-                    <w:rPr>
-                      <w:color w:val="000000"/>
-                      <w:szCs w:val="28"/>
-                    </w:rPr>
-                  </w:pPr>
-                  <w:r>
-                    <w:rPr>
-                      <w:rFonts w:eastAsia="Calibri"/>
-                      <w:color w:val="000000" w:themeColor="text1"/>
-                      <w:szCs w:val="28"/>
-                    </w:rPr>
-                    <w:t>13/12/2022</w:t>
-                  </w:r>
-                </w:p>
-              </w:tc>
-            </w:tr>
-            <w:tr>
-              <w:tc>
-                <w:tcPr>
-                  <w:tcW w:w="4448" w:type="dxa"/>
-                </w:tcPr>
-                <w:p>
-                  <w:pPr>
-                    <w:framePr w:hSpace="141" w:wrap="around" w:vAnchor="page" w:hAnchor="margin" w:y="4827"/>
-                    <w:widowControl w:val="0"/>
-                    <w:rPr>
-                      <w:color w:val="000000"/>
-                      <w:szCs w:val="28"/>
-                    </w:rPr>
-                  </w:pPr>
-                  <w:proofErr w:type="gramStart"/>
-                  <w:r>
-                    <w:rPr>
-                      <w:rFonts w:eastAsia="Calibri"/>
-                      <w:color w:val="000000" w:themeColor="text1"/>
-                      <w:szCs w:val="28"/>
-                    </w:rPr>
-                    <w:t>Ora:*</w:t>
-                  </w:r>
-                  <w:proofErr w:type="gramEnd"/>
-                </w:p>
-              </w:tc>
-              <w:tc>
-                <w:tcPr>
-                  <w:tcW w:w="4947" w:type="dxa"/>
+                  <w:tcW w:w="4948" w:type="dxa"/>
                 </w:tcPr>
                 <w:p>
                   <w:pPr>
@@ -12572,13 +12522,15 @@
               <w:rPr>
                 <w:color w:val="000000"/>
                 <w:szCs w:val="28"/>
-              </w:rPr>
-            </w:pPr>
-            <w:r>
-              <w:rPr>
-                <w:rFonts w:eastAsia="Calibri"/>
-                <w:color w:val="000000" w:themeColor="text1"/>
-                <w:szCs w:val="28"/>
+                <w:lang w:val="en-US"/>
+              </w:rPr>
+            </w:pPr>
+            <w:r>
+              <w:rPr>
+                <w:rFonts w:eastAsia="Calibri"/>
+                <w:color w:val="000000" w:themeColor="text1"/>
+                <w:szCs w:val="28"/>
+                <w:lang w:val="en-US"/>
               </w:rPr>
               <w:t>LT2, SOS2, SOC2, SOD2, SOO1</w:t>
             </w:r>
@@ -13236,13 +13188,15 @@
               <w:rPr>
                 <w:color w:val="000000"/>
                 <w:szCs w:val="28"/>
-              </w:rPr>
-            </w:pPr>
-            <w:r>
-              <w:rPr>
-                <w:rFonts w:eastAsia="Calibri"/>
-                <w:color w:val="000000" w:themeColor="text1"/>
-                <w:szCs w:val="28"/>
+                <w:lang w:val="en-US"/>
+              </w:rPr>
+            </w:pPr>
+            <w:r>
+              <w:rPr>
+                <w:rFonts w:eastAsia="Calibri"/>
+                <w:color w:val="000000" w:themeColor="text1"/>
+                <w:szCs w:val="28"/>
+                <w:lang w:val="en-US"/>
               </w:rPr>
               <w:t>LT2, SOS2, SOC2, SOD2, SOO2</w:t>
             </w:r>
@@ -16345,15 +16299,7 @@
                 <w:color w:val="000000" w:themeColor="text1"/>
                 <w:szCs w:val="28"/>
               </w:rPr>
-              <w:t>TC 3.1_</w:t>
-            </w:r>
-            <w:r>
-              <w:rPr>
-                <w:rFonts w:eastAsia="Calibri"/>
-                <w:color w:val="000000" w:themeColor="text1"/>
-                <w:szCs w:val="28"/>
-              </w:rPr>
-              <w:t>4</w:t>
+              <w:t>TC 3.1_4</w:t>
             </w:r>
           </w:p>
         </w:tc>
@@ -16399,39 +16345,7 @@
                 <w:color w:val="000000" w:themeColor="text1"/>
                 <w:szCs w:val="28"/>
               </w:rPr>
-              <w:t>MNG2, LC2, LP</w:t>
-            </w:r>
-            <w:r>
-              <w:rPr>
-                <w:rFonts w:eastAsia="Calibri"/>
-                <w:color w:val="000000" w:themeColor="text1"/>
-                <w:szCs w:val="28"/>
-              </w:rPr>
-              <w:t>2</w:t>
-            </w:r>
-            <w:r>
-              <w:rPr>
-                <w:rFonts w:eastAsia="Calibri"/>
-                <w:color w:val="000000" w:themeColor="text1"/>
-                <w:szCs w:val="28"/>
-              </w:rPr>
-              <w:t>,</w:t>
-            </w:r>
-            <w:r>
-              <w:rPr>
-                <w:rFonts w:eastAsia="Calibri"/>
-                <w:color w:val="000000" w:themeColor="text1"/>
-                <w:szCs w:val="28"/>
-              </w:rPr>
-              <w:t xml:space="preserve"> LV1</w:t>
-            </w:r>
-            <w:r>
-              <w:rPr>
-                <w:rFonts w:eastAsia="Calibri"/>
-                <w:color w:val="000000" w:themeColor="text1"/>
-                <w:szCs w:val="28"/>
-              </w:rPr>
-              <w:t xml:space="preserve"> </w:t>
+              <w:t xml:space="preserve">MNG2, LC2, LP2, LV1 </w:t>
             </w:r>
           </w:p>
         </w:tc>
@@ -16821,15 +16735,7 @@
                       <w:color w:val="000000" w:themeColor="text1"/>
                       <w:szCs w:val="28"/>
                     </w:rPr>
-                    <w:t>Guido D’orso</w:t>
-                  </w:r>
-                  <w:r>
-                    <w:rPr>
-                      <w:rFonts w:eastAsia="Calibri"/>
-                      <w:color w:val="000000" w:themeColor="text1"/>
-                      <w:szCs w:val="28"/>
-                    </w:rPr>
-                    <w:t xml:space="preserve"> Antonello di </w:t>
+                    <w:t xml:space="preserve">Guido D’orso Antonello di </w:t>
                   </w:r>
                   <w:proofErr w:type="spellStart"/>
                   <w:r>
@@ -17125,23 +17031,7 @@
                 <w:color w:val="000000" w:themeColor="text1"/>
                 <w:szCs w:val="28"/>
               </w:rPr>
-              <w:t xml:space="preserve">La modifica non va a buon fine perché la </w:t>
-            </w:r>
-            <w:r>
-              <w:rPr>
-                <w:rFonts w:eastAsia="Calibri"/>
-                <w:color w:val="000000" w:themeColor="text1"/>
-                <w:szCs w:val="28"/>
-              </w:rPr>
-              <w:t>via</w:t>
-            </w:r>
-            <w:r>
-              <w:rPr>
-                <w:rFonts w:eastAsia="Calibri"/>
-                <w:color w:val="000000" w:themeColor="text1"/>
-                <w:szCs w:val="28"/>
-              </w:rPr>
-              <w:t xml:space="preserve"> è troppo lunga.</w:t>
+              <w:t>La modifica non va a buon fine perché la via è troppo lunga.</w:t>
             </w:r>
           </w:p>
         </w:tc>
@@ -17216,15 +17106,7 @@
                 <w:color w:val="000000" w:themeColor="text1"/>
                 <w:szCs w:val="28"/>
               </w:rPr>
-              <w:t>TC 3.1_</w:t>
-            </w:r>
-            <w:r>
-              <w:rPr>
-                <w:rFonts w:eastAsia="Calibri"/>
-                <w:color w:val="000000" w:themeColor="text1"/>
-                <w:szCs w:val="28"/>
-              </w:rPr>
-              <w:t>5</w:t>
+              <w:t>TC 3.1_5</w:t>
             </w:r>
           </w:p>
         </w:tc>
@@ -17262,29 +17144,24 @@
               <w:rPr>
                 <w:color w:val="000000"/>
                 <w:szCs w:val="28"/>
-              </w:rPr>
-            </w:pPr>
-            <w:r>
-              <w:rPr>
-                <w:rFonts w:eastAsia="Calibri"/>
-                <w:color w:val="000000" w:themeColor="text1"/>
-                <w:szCs w:val="28"/>
-              </w:rPr>
-              <w:t>MNG2, LC2, LP2, LV</w:t>
-            </w:r>
-            <w:r>
-              <w:rPr>
-                <w:rFonts w:eastAsia="Calibri"/>
-                <w:color w:val="000000" w:themeColor="text1"/>
-                <w:szCs w:val="28"/>
-              </w:rPr>
-              <w:t xml:space="preserve">2, </w:t>
-            </w:r>
-            <w:r>
-              <w:rPr>
-                <w:rFonts w:eastAsia="Calibri"/>
-                <w:color w:val="000000" w:themeColor="text1"/>
-                <w:szCs w:val="28"/>
+                <w:lang w:val="en-US"/>
+              </w:rPr>
+            </w:pPr>
+            <w:r>
+              <w:rPr>
+                <w:rFonts w:eastAsia="Calibri"/>
+                <w:color w:val="000000" w:themeColor="text1"/>
+                <w:szCs w:val="28"/>
+                <w:lang w:val="en-US"/>
+              </w:rPr>
+              <w:t xml:space="preserve">MNG2, LC2, LP2, LV2, </w:t>
+            </w:r>
+            <w:r>
+              <w:rPr>
+                <w:rFonts w:eastAsia="Calibri"/>
+                <w:color w:val="000000" w:themeColor="text1"/>
+                <w:szCs w:val="28"/>
+                <w:lang w:val="en-US"/>
               </w:rPr>
               <w:t>VC1</w:t>
             </w:r>
@@ -17724,15 +17601,7 @@
                       <w:color w:val="000000" w:themeColor="text1"/>
                       <w:szCs w:val="28"/>
                     </w:rPr>
-                    <w:t>6</w:t>
-                  </w:r>
-                  <w:r>
-                    <w:rPr>
-                      <w:rFonts w:eastAsia="Calibri"/>
-                      <w:color w:val="000000" w:themeColor="text1"/>
-                      <w:szCs w:val="28"/>
-                    </w:rPr>
-                    <w:t>00$</w:t>
+                    <w:t>600$</w:t>
                   </w:r>
                 </w:p>
               </w:tc>
@@ -17970,15 +17839,7 @@
                 <w:color w:val="000000" w:themeColor="text1"/>
                 <w:szCs w:val="28"/>
               </w:rPr>
-              <w:t xml:space="preserve">La modifica non va a buon fine perché </w:t>
-            </w:r>
-            <w:r>
-              <w:rPr>
-                <w:rFonts w:eastAsia="Calibri"/>
-                <w:color w:val="000000" w:themeColor="text1"/>
-                <w:szCs w:val="28"/>
-              </w:rPr>
-              <w:t>il costo è troppo elevato.</w:t>
+              <w:t>La modifica non va a buon fine perché il costo è troppo elevato.</w:t>
             </w:r>
           </w:p>
         </w:tc>
@@ -18109,13 +17970,15 @@
               <w:rPr>
                 <w:color w:val="000000"/>
                 <w:szCs w:val="28"/>
-              </w:rPr>
-            </w:pPr>
-            <w:r>
-              <w:rPr>
-                <w:rFonts w:eastAsia="Calibri"/>
-                <w:color w:val="000000" w:themeColor="text1"/>
-                <w:szCs w:val="28"/>
+                <w:lang w:val="en-US"/>
+              </w:rPr>
+            </w:pPr>
+            <w:r>
+              <w:rPr>
+                <w:rFonts w:eastAsia="Calibri"/>
+                <w:color w:val="000000" w:themeColor="text1"/>
+                <w:szCs w:val="28"/>
+                <w:lang w:val="en-US"/>
               </w:rPr>
               <w:t>MNG2, LC2, LP2, LV2, VC</w:t>
             </w:r>
@@ -18124,6 +17987,7 @@
                 <w:rFonts w:eastAsia="Calibri"/>
                 <w:color w:val="000000" w:themeColor="text1"/>
                 <w:szCs w:val="28"/>
+                <w:lang w:val="en-US"/>
               </w:rPr>
               <w:t>2</w:t>
             </w:r>
@@ -18132,6 +17996,7 @@
                 <w:rFonts w:eastAsia="Calibri"/>
                 <w:color w:val="000000" w:themeColor="text1"/>
                 <w:szCs w:val="28"/>
+                <w:lang w:val="en-US"/>
               </w:rPr>
               <w:t>, LL1</w:t>
             </w:r>
@@ -18244,7 +18109,7 @@
                 <w:color w:val="000000" w:themeColor="text1"/>
                 <w:szCs w:val="28"/>
               </w:rPr>
-              <w:t>Il gestore ha davanti</w:t>
+              <w:t xml:space="preserve">Il gestore ha davanti un </w:t>
             </w:r>
             <w:proofErr w:type="spellStart"/>
             <w:r>
@@ -18253,7 +18118,7 @@
                 <w:color w:val="000000" w:themeColor="text1"/>
                 <w:szCs w:val="28"/>
               </w:rPr>
-              <w:t xml:space="preserve"> un form</w:t>
+              <w:t>form</w:t>
             </w:r>
             <w:proofErr w:type="spellEnd"/>
             <w:r>
@@ -18571,15 +18436,7 @@
                       <w:color w:val="000000" w:themeColor="text1"/>
                       <w:szCs w:val="28"/>
                     </w:rPr>
-                    <w:t>1</w:t>
-                  </w:r>
-                  <w:r>
-                    <w:rPr>
-                      <w:rFonts w:eastAsia="Calibri"/>
-                      <w:color w:val="000000" w:themeColor="text1"/>
-                      <w:szCs w:val="28"/>
-                    </w:rPr>
-                    <w:t>00$</w:t>
+                    <w:t>100$</w:t>
                   </w:r>
                 </w:p>
               </w:tc>
@@ -18932,13 +18789,15 @@
               <w:rPr>
                 <w:color w:val="000000"/>
                 <w:szCs w:val="28"/>
-              </w:rPr>
-            </w:pPr>
-            <w:r>
-              <w:rPr>
-                <w:rFonts w:eastAsia="Calibri"/>
-                <w:color w:val="000000" w:themeColor="text1"/>
-                <w:szCs w:val="28"/>
+                <w:lang w:val="en-US"/>
+              </w:rPr>
+            </w:pPr>
+            <w:r>
+              <w:rPr>
+                <w:rFonts w:eastAsia="Calibri"/>
+                <w:color w:val="000000" w:themeColor="text1"/>
+                <w:szCs w:val="28"/>
+                <w:lang w:val="en-US"/>
               </w:rPr>
               <w:t>MNG2, LC2, LP2, LV2, VC2, LL2, LLA1</w:t>
             </w:r>
@@ -19687,15 +19546,7 @@
                 <w:color w:val="000000" w:themeColor="text1"/>
                 <w:szCs w:val="28"/>
               </w:rPr>
-              <w:t>TC 3.1_</w:t>
-            </w:r>
-            <w:r>
-              <w:rPr>
-                <w:rFonts w:eastAsia="Calibri"/>
-                <w:color w:val="000000" w:themeColor="text1"/>
-                <w:szCs w:val="28"/>
-              </w:rPr>
-              <w:t>8</w:t>
+              <w:t>TC 3.1_8</w:t>
             </w:r>
           </w:p>
         </w:tc>
@@ -19733,13 +19584,15 @@
               <w:rPr>
                 <w:color w:val="000000"/>
                 <w:szCs w:val="28"/>
-              </w:rPr>
-            </w:pPr>
-            <w:r>
-              <w:rPr>
-                <w:rFonts w:eastAsia="Calibri"/>
-                <w:color w:val="000000" w:themeColor="text1"/>
-                <w:szCs w:val="28"/>
+                <w:lang w:val="en-US"/>
+              </w:rPr>
+            </w:pPr>
+            <w:r>
+              <w:rPr>
+                <w:rFonts w:eastAsia="Calibri"/>
+                <w:color w:val="000000" w:themeColor="text1"/>
+                <w:szCs w:val="28"/>
+                <w:lang w:val="en-US"/>
               </w:rPr>
               <w:t>MNG2, LC2, LP2, LV2, VC2, LL2, LN1</w:t>
             </w:r>
@@ -20501,15 +20354,7 @@
                 <w:color w:val="000000" w:themeColor="text1"/>
                 <w:szCs w:val="28"/>
               </w:rPr>
-              <w:t>TC 3.1_</w:t>
-            </w:r>
-            <w:r>
-              <w:rPr>
-                <w:rFonts w:eastAsia="Calibri"/>
-                <w:color w:val="000000" w:themeColor="text1"/>
-                <w:szCs w:val="28"/>
-              </w:rPr>
-              <w:t>9</w:t>
+              <w:t>TC 3.1_9</w:t>
             </w:r>
           </w:p>
         </w:tc>
@@ -20547,23 +20392,17 @@
               <w:rPr>
                 <w:color w:val="000000"/>
                 <w:szCs w:val="28"/>
-              </w:rPr>
-            </w:pPr>
-            <w:r>
-              <w:rPr>
-                <w:rFonts w:eastAsia="Calibri"/>
-                <w:color w:val="000000" w:themeColor="text1"/>
-                <w:szCs w:val="28"/>
-              </w:rPr>
-              <w:t>MNG2, LC2, LP2, LV2, VC2, LL2, LN</w:t>
-            </w:r>
-            <w:r>
-              <w:rPr>
-                <w:rFonts w:eastAsia="Calibri"/>
-                <w:color w:val="000000" w:themeColor="text1"/>
-                <w:szCs w:val="28"/>
-              </w:rPr>
-              <w:t>2, FN1</w:t>
+                <w:lang w:val="en-US"/>
+              </w:rPr>
+            </w:pPr>
+            <w:r>
+              <w:rPr>
+                <w:rFonts w:eastAsia="Calibri"/>
+                <w:color w:val="000000" w:themeColor="text1"/>
+                <w:szCs w:val="28"/>
+                <w:lang w:val="en-US"/>
+              </w:rPr>
+              <w:t>MNG2, LC2, LP2, LV2, VC2, LL2, LN2, FN1</w:t>
             </w:r>
           </w:p>
         </w:tc>
@@ -21156,15 +20995,7 @@
                       <w:color w:val="000000" w:themeColor="text1"/>
                       <w:szCs w:val="28"/>
                     </w:rPr>
-                    <w:t>Lenzi</w:t>
-                  </w:r>
-                  <w:r>
-                    <w:rPr>
-                      <w:rFonts w:eastAsia="Calibri"/>
-                      <w:color w:val="000000" w:themeColor="text1"/>
-                      <w:szCs w:val="28"/>
-                    </w:rPr>
-                    <w:t>;!</w:t>
+                    <w:t>Lenzi;!</w:t>
                   </w:r>
                   <w:proofErr w:type="gramEnd"/>
                 </w:p>
@@ -21257,15 +21088,7 @@
                 <w:color w:val="000000" w:themeColor="text1"/>
                 <w:szCs w:val="28"/>
               </w:rPr>
-              <w:t xml:space="preserve">La modifica non va a buon fine perché il </w:t>
-            </w:r>
-            <w:r>
-              <w:rPr>
-                <w:rFonts w:eastAsia="Calibri"/>
-                <w:color w:val="000000" w:themeColor="text1"/>
-                <w:szCs w:val="28"/>
-              </w:rPr>
-              <w:t>formato del nome è sbagliato.</w:t>
+              <w:t>La modifica non va a buon fine perché il formato del nome è sbagliato.</w:t>
             </w:r>
           </w:p>
         </w:tc>
@@ -21342,15 +21165,7 @@
                 <w:color w:val="000000" w:themeColor="text1"/>
                 <w:szCs w:val="28"/>
               </w:rPr>
-              <w:t>TC 3.1_</w:t>
-            </w:r>
-            <w:r>
-              <w:rPr>
-                <w:rFonts w:eastAsia="Calibri"/>
-                <w:color w:val="000000" w:themeColor="text1"/>
-                <w:szCs w:val="28"/>
-              </w:rPr>
-              <w:t>10</w:t>
+              <w:t>TC 3.1_10</w:t>
             </w:r>
           </w:p>
         </w:tc>
@@ -21396,15 +21211,7 @@
                 <w:color w:val="000000" w:themeColor="text1"/>
                 <w:szCs w:val="28"/>
               </w:rPr>
-              <w:t>MNG2, LC2, LP2, LV2, VC2, LL2, LLA2</w:t>
-            </w:r>
-            <w:r>
-              <w:rPr>
-                <w:rFonts w:eastAsia="Calibri"/>
-                <w:color w:val="000000" w:themeColor="text1"/>
-                <w:szCs w:val="28"/>
-              </w:rPr>
-              <w:t>, LN2, FN2</w:t>
+              <w:t>MNG2, LC2, LP2, LV2, VC2, LL2, LLA2, LN2, FN2</w:t>
             </w:r>
           </w:p>
         </w:tc>

</xml_diff>

<commit_message>
Eliminazione degli usecase superflui
</commit_message>
<xml_diff>
--- a/Documentazione/TCS_HappyFields.docx
+++ b/Documentazione/TCS_HappyFields.docx
@@ -10480,1278 +10480,7 @@
     <w:p/>
     <w:p/>
     <w:p/>
-    <w:tbl>
-      <w:tblPr>
-        <w:tblStyle w:val="Grigliatabella"/>
-        <w:tblpPr w:leftFromText="141" w:rightFromText="141" w:vertAnchor="page" w:horzAnchor="margin" w:tblpY="4163"/>
-        <w:tblW w:w="9622" w:type="dxa"/>
-        <w:tblLayout w:type="fixed"/>
-        <w:tblLook w:val="04E0" w:firstRow="1" w:lastRow="1" w:firstColumn="1" w:lastColumn="0" w:noHBand="0" w:noVBand="1"/>
-      </w:tblPr>
-      <w:tblGrid>
-        <w:gridCol w:w="2406"/>
-        <w:gridCol w:w="2406"/>
-        <w:gridCol w:w="2406"/>
-        <w:gridCol w:w="2404"/>
-      </w:tblGrid>
-      <w:tr>
-        <w:tc>
-          <w:tcPr>
-            <w:tcW w:w="2405" w:type="dxa"/>
-            <w:shd w:val="clear" w:color="auto" w:fill="AB7942"/>
-          </w:tcPr>
-          <w:p>
-            <w:pPr>
-              <w:widowControl w:val="0"/>
-              <w:rPr>
-                <w:color w:val="000000"/>
-                <w:szCs w:val="28"/>
-              </w:rPr>
-            </w:pPr>
-            <w:r>
-              <w:rPr>
-                <w:rFonts w:eastAsia="Calibri"/>
-                <w:color w:val="000000" w:themeColor="text1"/>
-                <w:szCs w:val="28"/>
-              </w:rPr>
-              <w:lastRenderedPageBreak/>
-              <w:t>Test Case Id</w:t>
-            </w:r>
-          </w:p>
-        </w:tc>
-        <w:tc>
-          <w:tcPr>
-            <w:tcW w:w="2406" w:type="dxa"/>
-            <w:shd w:val="clear" w:color="auto" w:fill="AB7942"/>
-          </w:tcPr>
-          <w:p>
-            <w:pPr>
-              <w:widowControl w:val="0"/>
-              <w:rPr>
-                <w:color w:val="000000"/>
-                <w:szCs w:val="28"/>
-              </w:rPr>
-            </w:pPr>
-            <w:r>
-              <w:rPr>
-                <w:rFonts w:eastAsia="Calibri"/>
-                <w:color w:val="000000" w:themeColor="text1"/>
-                <w:szCs w:val="28"/>
-              </w:rPr>
-              <w:t>TC 2.2_2</w:t>
-            </w:r>
-          </w:p>
-        </w:tc>
-        <w:tc>
-          <w:tcPr>
-            <w:tcW w:w="2406" w:type="dxa"/>
-            <w:shd w:val="clear" w:color="auto" w:fill="AB7942"/>
-          </w:tcPr>
-          <w:p>
-            <w:pPr>
-              <w:widowControl w:val="0"/>
-              <w:rPr>
-                <w:color w:val="000000"/>
-                <w:szCs w:val="28"/>
-              </w:rPr>
-            </w:pPr>
-            <w:r>
-              <w:rPr>
-                <w:rFonts w:eastAsia="Calibri"/>
-                <w:color w:val="000000" w:themeColor="text1"/>
-                <w:szCs w:val="28"/>
-              </w:rPr>
-              <w:t>Test Frame</w:t>
-            </w:r>
-          </w:p>
-        </w:tc>
-        <w:tc>
-          <w:tcPr>
-            <w:tcW w:w="2404" w:type="dxa"/>
-            <w:shd w:val="clear" w:color="auto" w:fill="AB7942"/>
-          </w:tcPr>
-          <w:p>
-            <w:pPr>
-              <w:widowControl w:val="0"/>
-              <w:rPr>
-                <w:color w:val="000000"/>
-                <w:szCs w:val="28"/>
-              </w:rPr>
-            </w:pPr>
-            <w:r>
-              <w:rPr>
-                <w:rFonts w:eastAsia="Calibri"/>
-                <w:color w:val="000000" w:themeColor="text1"/>
-                <w:szCs w:val="28"/>
-              </w:rPr>
-              <w:t>LT2, SOS1</w:t>
-            </w:r>
-          </w:p>
-        </w:tc>
-      </w:tr>
-      <w:tr>
-        <w:tc>
-          <w:tcPr>
-            <w:tcW w:w="9621" w:type="dxa"/>
-            <w:gridSpan w:val="4"/>
-            <w:shd w:val="clear" w:color="auto" w:fill="AB7942"/>
-          </w:tcPr>
-          <w:p>
-            <w:pPr>
-              <w:widowControl w:val="0"/>
-              <w:jc w:val="center"/>
-              <w:rPr>
-                <w:color w:val="000000"/>
-                <w:szCs w:val="28"/>
-              </w:rPr>
-            </w:pPr>
-            <w:r>
-              <w:rPr>
-                <w:rFonts w:eastAsia="Calibri"/>
-                <w:color w:val="000000" w:themeColor="text1"/>
-                <w:szCs w:val="28"/>
-              </w:rPr>
-              <w:t>Pre-Condizione</w:t>
-            </w:r>
-          </w:p>
-        </w:tc>
-      </w:tr>
-      <w:tr>
-        <w:tc>
-          <w:tcPr>
-            <w:tcW w:w="9621" w:type="dxa"/>
-            <w:gridSpan w:val="4"/>
-            <w:shd w:val="clear" w:color="auto" w:fill="AB7942"/>
-          </w:tcPr>
-          <w:p>
-            <w:pPr>
-              <w:widowControl w:val="0"/>
-              <w:rPr>
-                <w:color w:val="000000"/>
-                <w:szCs w:val="28"/>
-              </w:rPr>
-            </w:pPr>
-            <w:r>
-              <w:rPr>
-                <w:rFonts w:eastAsia="Calibri"/>
-                <w:color w:val="000000" w:themeColor="text1"/>
-                <w:szCs w:val="28"/>
-              </w:rPr>
-              <w:t>L’utente si trova nella pagina di creazione di un evento</w:t>
-            </w:r>
-          </w:p>
-        </w:tc>
-      </w:tr>
-      <w:tr>
-        <w:tc>
-          <w:tcPr>
-            <w:tcW w:w="9621" w:type="dxa"/>
-            <w:gridSpan w:val="4"/>
-            <w:shd w:val="clear" w:color="auto" w:fill="AB7942"/>
-          </w:tcPr>
-          <w:p>
-            <w:pPr>
-              <w:widowControl w:val="0"/>
-              <w:jc w:val="center"/>
-              <w:rPr>
-                <w:color w:val="000000"/>
-                <w:szCs w:val="28"/>
-              </w:rPr>
-            </w:pPr>
-            <w:r>
-              <w:rPr>
-                <w:rFonts w:eastAsia="Calibri"/>
-                <w:color w:val="000000" w:themeColor="text1"/>
-                <w:szCs w:val="28"/>
-              </w:rPr>
-              <w:t>Flusso di Eventi</w:t>
-            </w:r>
-          </w:p>
-        </w:tc>
-      </w:tr>
-      <w:tr>
-        <w:tc>
-          <w:tcPr>
-            <w:tcW w:w="9621" w:type="dxa"/>
-            <w:gridSpan w:val="4"/>
-            <w:shd w:val="clear" w:color="auto" w:fill="AB7942"/>
-          </w:tcPr>
-          <w:p>
-            <w:pPr>
-              <w:pStyle w:val="Paragrafoelenco"/>
-              <w:widowControl w:val="0"/>
-              <w:numPr>
-                <w:ilvl w:val="0"/>
-                <w:numId w:val="15"/>
-              </w:numPr>
-              <w:rPr>
-                <w:color w:val="000000"/>
-                <w:szCs w:val="28"/>
-              </w:rPr>
-            </w:pPr>
-            <w:r>
-              <w:rPr>
-                <w:rFonts w:eastAsia="Calibri"/>
-                <w:color w:val="000000" w:themeColor="text1"/>
-                <w:szCs w:val="28"/>
-              </w:rPr>
-              <w:t xml:space="preserve">L’utente inserisce i seguenti input (* </w:t>
-            </w:r>
-            <w:proofErr w:type="spellStart"/>
-            <w:r>
-              <w:rPr>
-                <w:rFonts w:eastAsia="Calibri"/>
-                <w:color w:val="000000" w:themeColor="text1"/>
-                <w:szCs w:val="28"/>
-              </w:rPr>
-              <w:t>checkbox</w:t>
-            </w:r>
-            <w:proofErr w:type="spellEnd"/>
-            <w:r>
-              <w:rPr>
-                <w:rFonts w:eastAsia="Calibri"/>
-                <w:color w:val="000000" w:themeColor="text1"/>
-                <w:szCs w:val="28"/>
-              </w:rPr>
-              <w:t xml:space="preserve"> con scelta obbligata):</w:t>
-            </w:r>
-          </w:p>
-        </w:tc>
-      </w:tr>
-      <w:tr>
-        <w:trPr>
-          <w:trHeight w:val="2728"/>
-        </w:trPr>
-        <w:tc>
-          <w:tcPr>
-            <w:tcW w:w="9621" w:type="dxa"/>
-            <w:gridSpan w:val="4"/>
-            <w:shd w:val="clear" w:color="auto" w:fill="AB7942"/>
-          </w:tcPr>
-          <w:tbl>
-            <w:tblPr>
-              <w:tblStyle w:val="Grigliatabella"/>
-              <w:tblW w:w="9390" w:type="dxa"/>
-              <w:tblLayout w:type="fixed"/>
-              <w:tblLook w:val="04A0" w:firstRow="1" w:lastRow="0" w:firstColumn="1" w:lastColumn="0" w:noHBand="0" w:noVBand="1"/>
-            </w:tblPr>
-            <w:tblGrid>
-              <w:gridCol w:w="4694"/>
-              <w:gridCol w:w="4696"/>
-            </w:tblGrid>
-            <w:tr>
-              <w:tc>
-                <w:tcPr>
-                  <w:tcW w:w="4694" w:type="dxa"/>
-                </w:tcPr>
-                <w:p>
-                  <w:pPr>
-                    <w:framePr w:hSpace="141" w:wrap="around" w:vAnchor="page" w:hAnchor="margin" w:y="4163"/>
-                    <w:widowControl w:val="0"/>
-                    <w:rPr>
-                      <w:color w:val="000000"/>
-                      <w:szCs w:val="28"/>
-                    </w:rPr>
-                  </w:pPr>
-                  <w:r>
-                    <w:rPr>
-                      <w:rFonts w:eastAsia="Calibri"/>
-                      <w:color w:val="000000" w:themeColor="text1"/>
-                      <w:szCs w:val="28"/>
-                    </w:rPr>
-                    <w:t>Input</w:t>
-                  </w:r>
-                </w:p>
-              </w:tc>
-              <w:tc>
-                <w:tcPr>
-                  <w:tcW w:w="4695" w:type="dxa"/>
-                </w:tcPr>
-                <w:p>
-                  <w:pPr>
-                    <w:framePr w:hSpace="141" w:wrap="around" w:vAnchor="page" w:hAnchor="margin" w:y="4163"/>
-                    <w:widowControl w:val="0"/>
-                    <w:rPr>
-                      <w:color w:val="000000"/>
-                      <w:szCs w:val="28"/>
-                    </w:rPr>
-                  </w:pPr>
-                  <w:r>
-                    <w:rPr>
-                      <w:rFonts w:eastAsia="Calibri"/>
-                      <w:color w:val="000000" w:themeColor="text1"/>
-                      <w:szCs w:val="28"/>
-                    </w:rPr>
-                    <w:t>Valore</w:t>
-                  </w:r>
-                </w:p>
-              </w:tc>
-            </w:tr>
-            <w:tr>
-              <w:tc>
-                <w:tcPr>
-                  <w:tcW w:w="4694" w:type="dxa"/>
-                </w:tcPr>
-                <w:p>
-                  <w:pPr>
-                    <w:framePr w:hSpace="141" w:wrap="around" w:vAnchor="page" w:hAnchor="margin" w:y="4163"/>
-                    <w:widowControl w:val="0"/>
-                    <w:rPr>
-                      <w:color w:val="000000"/>
-                      <w:szCs w:val="28"/>
-                    </w:rPr>
-                  </w:pPr>
-                  <w:r>
-                    <w:rPr>
-                      <w:rFonts w:eastAsia="Calibri"/>
-                      <w:color w:val="000000" w:themeColor="text1"/>
-                      <w:szCs w:val="28"/>
-                    </w:rPr>
-                    <w:t>Titolo Evento</w:t>
-                  </w:r>
-                </w:p>
-              </w:tc>
-              <w:tc>
-                <w:tcPr>
-                  <w:tcW w:w="4695" w:type="dxa"/>
-                </w:tcPr>
-                <w:p>
-                  <w:pPr>
-                    <w:framePr w:hSpace="141" w:wrap="around" w:vAnchor="page" w:hAnchor="margin" w:y="4163"/>
-                    <w:widowControl w:val="0"/>
-                    <w:rPr>
-                      <w:color w:val="000000"/>
-                      <w:szCs w:val="28"/>
-                    </w:rPr>
-                  </w:pPr>
-                  <w:r>
-                    <w:rPr>
-                      <w:rFonts w:eastAsia="Calibri"/>
-                      <w:color w:val="000000" w:themeColor="text1"/>
-                      <w:szCs w:val="28"/>
-                    </w:rPr>
-                    <w:t>Calcio Salerno</w:t>
-                  </w:r>
-                </w:p>
-              </w:tc>
-            </w:tr>
-            <w:tr>
-              <w:tc>
-                <w:tcPr>
-                  <w:tcW w:w="4694" w:type="dxa"/>
-                </w:tcPr>
-                <w:p>
-                  <w:pPr>
-                    <w:framePr w:hSpace="141" w:wrap="around" w:vAnchor="page" w:hAnchor="margin" w:y="4163"/>
-                    <w:widowControl w:val="0"/>
-                    <w:rPr>
-                      <w:color w:val="000000"/>
-                      <w:szCs w:val="28"/>
-                    </w:rPr>
-                  </w:pPr>
-                  <w:proofErr w:type="gramStart"/>
-                  <w:r>
-                    <w:rPr>
-                      <w:rFonts w:eastAsia="Calibri"/>
-                      <w:color w:val="000000" w:themeColor="text1"/>
-                      <w:szCs w:val="28"/>
-                    </w:rPr>
-                    <w:t>Sport:*</w:t>
-                  </w:r>
-                  <w:proofErr w:type="gramEnd"/>
-                </w:p>
-              </w:tc>
-              <w:tc>
-                <w:tcPr>
-                  <w:tcW w:w="4695" w:type="dxa"/>
-                </w:tcPr>
-                <w:p>
-                  <w:pPr>
-                    <w:framePr w:hSpace="141" w:wrap="around" w:vAnchor="page" w:hAnchor="margin" w:y="4163"/>
-                    <w:widowControl w:val="0"/>
-                    <w:rPr>
-                      <w:color w:val="000000"/>
-                      <w:szCs w:val="28"/>
-                    </w:rPr>
-                  </w:pPr>
-                </w:p>
-              </w:tc>
-            </w:tr>
-            <w:tr>
-              <w:tc>
-                <w:tcPr>
-                  <w:tcW w:w="4694" w:type="dxa"/>
-                </w:tcPr>
-                <w:p>
-                  <w:pPr>
-                    <w:framePr w:hSpace="141" w:wrap="around" w:vAnchor="page" w:hAnchor="margin" w:y="4163"/>
-                    <w:widowControl w:val="0"/>
-                    <w:rPr>
-                      <w:color w:val="000000"/>
-                      <w:szCs w:val="28"/>
-                    </w:rPr>
-                  </w:pPr>
-                  <w:proofErr w:type="gramStart"/>
-                  <w:r>
-                    <w:rPr>
-                      <w:rFonts w:eastAsia="Calibri"/>
-                      <w:color w:val="000000" w:themeColor="text1"/>
-                      <w:szCs w:val="28"/>
-                    </w:rPr>
-                    <w:t>Campetto:*</w:t>
-                  </w:r>
-                  <w:proofErr w:type="gramEnd"/>
-                </w:p>
-              </w:tc>
-              <w:tc>
-                <w:tcPr>
-                  <w:tcW w:w="4695" w:type="dxa"/>
-                </w:tcPr>
-                <w:p>
-                  <w:pPr>
-                    <w:framePr w:hSpace="141" w:wrap="around" w:vAnchor="page" w:hAnchor="margin" w:y="4163"/>
-                    <w:widowControl w:val="0"/>
-                    <w:rPr>
-                      <w:color w:val="000000"/>
-                      <w:szCs w:val="28"/>
-                    </w:rPr>
-                  </w:pPr>
-                </w:p>
-              </w:tc>
-            </w:tr>
-            <w:tr>
-              <w:tc>
-                <w:tcPr>
-                  <w:tcW w:w="4694" w:type="dxa"/>
-                </w:tcPr>
-                <w:p>
-                  <w:pPr>
-                    <w:framePr w:hSpace="141" w:wrap="around" w:vAnchor="page" w:hAnchor="margin" w:y="4163"/>
-                    <w:widowControl w:val="0"/>
-                    <w:rPr>
-                      <w:color w:val="000000"/>
-                      <w:szCs w:val="28"/>
-                    </w:rPr>
-                  </w:pPr>
-                  <w:proofErr w:type="gramStart"/>
-                  <w:r>
-                    <w:rPr>
-                      <w:rFonts w:eastAsia="Calibri"/>
-                      <w:color w:val="000000" w:themeColor="text1"/>
-                      <w:szCs w:val="28"/>
-                    </w:rPr>
-                    <w:t>Data:*</w:t>
-                  </w:r>
-                  <w:proofErr w:type="gramEnd"/>
-                </w:p>
-              </w:tc>
-              <w:tc>
-                <w:tcPr>
-                  <w:tcW w:w="4695" w:type="dxa"/>
-                </w:tcPr>
-                <w:p>
-                  <w:pPr>
-                    <w:framePr w:hSpace="141" w:wrap="around" w:vAnchor="page" w:hAnchor="margin" w:y="4163"/>
-                    <w:widowControl w:val="0"/>
-                    <w:rPr>
-                      <w:color w:val="000000"/>
-                      <w:szCs w:val="28"/>
-                    </w:rPr>
-                  </w:pPr>
-                </w:p>
-              </w:tc>
-            </w:tr>
-            <w:tr>
-              <w:tc>
-                <w:tcPr>
-                  <w:tcW w:w="4694" w:type="dxa"/>
-                </w:tcPr>
-                <w:p>
-                  <w:pPr>
-                    <w:framePr w:hSpace="141" w:wrap="around" w:vAnchor="page" w:hAnchor="margin" w:y="4163"/>
-                    <w:widowControl w:val="0"/>
-                    <w:rPr>
-                      <w:color w:val="000000"/>
-                      <w:szCs w:val="28"/>
-                    </w:rPr>
-                  </w:pPr>
-                  <w:proofErr w:type="gramStart"/>
-                  <w:r>
-                    <w:rPr>
-                      <w:rFonts w:eastAsia="Calibri"/>
-                      <w:color w:val="000000" w:themeColor="text1"/>
-                      <w:szCs w:val="28"/>
-                    </w:rPr>
-                    <w:t>Ora:*</w:t>
-                  </w:r>
-                  <w:proofErr w:type="gramEnd"/>
-                </w:p>
-              </w:tc>
-              <w:tc>
-                <w:tcPr>
-                  <w:tcW w:w="4695" w:type="dxa"/>
-                </w:tcPr>
-                <w:p>
-                  <w:pPr>
-                    <w:framePr w:hSpace="141" w:wrap="around" w:vAnchor="page" w:hAnchor="margin" w:y="4163"/>
-                    <w:widowControl w:val="0"/>
-                    <w:rPr>
-                      <w:color w:val="000000"/>
-                      <w:szCs w:val="28"/>
-                    </w:rPr>
-                  </w:pPr>
-                </w:p>
-              </w:tc>
-            </w:tr>
-          </w:tbl>
-          <w:p>
-            <w:pPr>
-              <w:pStyle w:val="Paragrafoelenco"/>
-              <w:widowControl w:val="0"/>
-              <w:numPr>
-                <w:ilvl w:val="0"/>
-                <w:numId w:val="15"/>
-              </w:numPr>
-              <w:rPr>
-                <w:color w:val="000000"/>
-                <w:szCs w:val="28"/>
-              </w:rPr>
-            </w:pPr>
-            <w:r>
-              <w:rPr>
-                <w:color w:val="000000" w:themeColor="text1"/>
-                <w:szCs w:val="28"/>
-              </w:rPr>
-              <w:t>L’utente clicca sul pulsante conferma</w:t>
-            </w:r>
-          </w:p>
-          <w:p>
-            <w:pPr>
-              <w:widowControl w:val="0"/>
-              <w:rPr>
-                <w:color w:val="000000"/>
-                <w:szCs w:val="28"/>
-              </w:rPr>
-            </w:pPr>
-          </w:p>
-        </w:tc>
-      </w:tr>
-      <w:tr>
-        <w:trPr>
-          <w:trHeight w:val="272"/>
-        </w:trPr>
-        <w:tc>
-          <w:tcPr>
-            <w:tcW w:w="9621" w:type="dxa"/>
-            <w:gridSpan w:val="4"/>
-            <w:shd w:val="clear" w:color="auto" w:fill="AB7942"/>
-          </w:tcPr>
-          <w:p>
-            <w:pPr>
-              <w:widowControl w:val="0"/>
-              <w:jc w:val="center"/>
-              <w:rPr>
-                <w:color w:val="000000"/>
-                <w:szCs w:val="28"/>
-              </w:rPr>
-            </w:pPr>
-            <w:r>
-              <w:rPr>
-                <w:rFonts w:eastAsia="Calibri"/>
-                <w:color w:val="000000" w:themeColor="text1"/>
-                <w:szCs w:val="28"/>
-              </w:rPr>
-              <w:t>Oracolo</w:t>
-            </w:r>
-          </w:p>
-        </w:tc>
-      </w:tr>
-      <w:tr>
-        <w:trPr>
-          <w:trHeight w:val="272"/>
-        </w:trPr>
-        <w:tc>
-          <w:tcPr>
-            <w:tcW w:w="9621" w:type="dxa"/>
-            <w:gridSpan w:val="4"/>
-            <w:shd w:val="clear" w:color="auto" w:fill="AB7942"/>
-          </w:tcPr>
-          <w:p>
-            <w:pPr>
-              <w:widowControl w:val="0"/>
-              <w:rPr>
-                <w:color w:val="000000"/>
-                <w:szCs w:val="28"/>
-              </w:rPr>
-            </w:pPr>
-            <w:r>
-              <w:rPr>
-                <w:rFonts w:eastAsia="Calibri"/>
-                <w:color w:val="000000" w:themeColor="text1"/>
-                <w:szCs w:val="28"/>
-              </w:rPr>
-              <w:t>La creazione non va a buon fine perché il campo “sport” non è stato scelto.</w:t>
-            </w:r>
-          </w:p>
-        </w:tc>
-      </w:tr>
-    </w:tbl>
-    <w:p/>
-    <w:p/>
-    <w:p/>
-    <w:p/>
-    <w:p/>
-    <w:p/>
-    <w:p/>
-    <w:p/>
-    <w:p/>
-    <w:p/>
-    <w:p/>
-    <w:p/>
-    <w:p/>
-    <w:p/>
-    <w:p/>
-    <w:p/>
-    <w:p/>
-    <w:p/>
-    <w:p/>
-    <w:p/>
-    <w:p/>
-    <w:p/>
-    <w:p/>
-    <w:p/>
-    <w:p/>
-    <w:p/>
-    <w:p/>
-    <w:p/>
-    <w:p/>
-    <w:p/>
-    <w:p/>
-    <w:p/>
-    <w:p/>
-    <w:tbl>
-      <w:tblPr>
-        <w:tblStyle w:val="Grigliatabella"/>
-        <w:tblpPr w:leftFromText="141" w:rightFromText="141" w:vertAnchor="page" w:horzAnchor="margin" w:tblpY="4622"/>
-        <w:tblW w:w="9622" w:type="dxa"/>
-        <w:tblLayout w:type="fixed"/>
-        <w:tblLook w:val="04E0" w:firstRow="1" w:lastRow="1" w:firstColumn="1" w:lastColumn="0" w:noHBand="0" w:noVBand="1"/>
-      </w:tblPr>
-      <w:tblGrid>
-        <w:gridCol w:w="2406"/>
-        <w:gridCol w:w="2406"/>
-        <w:gridCol w:w="2406"/>
-        <w:gridCol w:w="2404"/>
-      </w:tblGrid>
-      <w:tr>
-        <w:tc>
-          <w:tcPr>
-            <w:tcW w:w="2405" w:type="dxa"/>
-            <w:shd w:val="clear" w:color="auto" w:fill="AB7942"/>
-          </w:tcPr>
-          <w:p>
-            <w:pPr>
-              <w:widowControl w:val="0"/>
-              <w:rPr>
-                <w:color w:val="000000"/>
-                <w:szCs w:val="28"/>
-              </w:rPr>
-            </w:pPr>
-            <w:r>
-              <w:rPr>
-                <w:rFonts w:eastAsia="Calibri"/>
-                <w:color w:val="000000" w:themeColor="text1"/>
-                <w:szCs w:val="28"/>
-              </w:rPr>
-              <w:t>Test Case Id</w:t>
-            </w:r>
-          </w:p>
-        </w:tc>
-        <w:tc>
-          <w:tcPr>
-            <w:tcW w:w="2406" w:type="dxa"/>
-            <w:shd w:val="clear" w:color="auto" w:fill="AB7942"/>
-          </w:tcPr>
-          <w:p>
-            <w:pPr>
-              <w:widowControl w:val="0"/>
-              <w:rPr>
-                <w:color w:val="000000"/>
-                <w:szCs w:val="28"/>
-              </w:rPr>
-            </w:pPr>
-            <w:r>
-              <w:rPr>
-                <w:rFonts w:eastAsia="Calibri"/>
-                <w:color w:val="000000" w:themeColor="text1"/>
-                <w:szCs w:val="28"/>
-              </w:rPr>
-              <w:t>TC 2.2_3</w:t>
-            </w:r>
-          </w:p>
-        </w:tc>
-        <w:tc>
-          <w:tcPr>
-            <w:tcW w:w="2406" w:type="dxa"/>
-            <w:shd w:val="clear" w:color="auto" w:fill="AB7942"/>
-          </w:tcPr>
-          <w:p>
-            <w:pPr>
-              <w:widowControl w:val="0"/>
-              <w:rPr>
-                <w:color w:val="000000"/>
-                <w:szCs w:val="28"/>
-              </w:rPr>
-            </w:pPr>
-            <w:r>
-              <w:rPr>
-                <w:rFonts w:eastAsia="Calibri"/>
-                <w:color w:val="000000" w:themeColor="text1"/>
-                <w:szCs w:val="28"/>
-              </w:rPr>
-              <w:t>Test Frame</w:t>
-            </w:r>
-          </w:p>
-        </w:tc>
-        <w:tc>
-          <w:tcPr>
-            <w:tcW w:w="2404" w:type="dxa"/>
-            <w:shd w:val="clear" w:color="auto" w:fill="AB7942"/>
-          </w:tcPr>
-          <w:p>
-            <w:pPr>
-              <w:widowControl w:val="0"/>
-              <w:rPr>
-                <w:color w:val="000000"/>
-                <w:szCs w:val="28"/>
-              </w:rPr>
-            </w:pPr>
-            <w:r>
-              <w:rPr>
-                <w:rFonts w:eastAsia="Calibri"/>
-                <w:color w:val="000000" w:themeColor="text1"/>
-                <w:szCs w:val="28"/>
-              </w:rPr>
-              <w:t>LT2, SOS2, SOC1</w:t>
-            </w:r>
-          </w:p>
-        </w:tc>
-      </w:tr>
-      <w:tr>
-        <w:tc>
-          <w:tcPr>
-            <w:tcW w:w="9621" w:type="dxa"/>
-            <w:gridSpan w:val="4"/>
-            <w:shd w:val="clear" w:color="auto" w:fill="AB7942"/>
-          </w:tcPr>
-          <w:p>
-            <w:pPr>
-              <w:widowControl w:val="0"/>
-              <w:jc w:val="center"/>
-              <w:rPr>
-                <w:color w:val="000000"/>
-                <w:szCs w:val="28"/>
-              </w:rPr>
-            </w:pPr>
-            <w:r>
-              <w:rPr>
-                <w:rFonts w:eastAsia="Calibri"/>
-                <w:color w:val="000000" w:themeColor="text1"/>
-                <w:szCs w:val="28"/>
-              </w:rPr>
-              <w:t>Pre-Condizione</w:t>
-            </w:r>
-          </w:p>
-        </w:tc>
-      </w:tr>
-      <w:tr>
-        <w:tc>
-          <w:tcPr>
-            <w:tcW w:w="9621" w:type="dxa"/>
-            <w:gridSpan w:val="4"/>
-            <w:shd w:val="clear" w:color="auto" w:fill="AB7942"/>
-          </w:tcPr>
-          <w:p>
-            <w:pPr>
-              <w:widowControl w:val="0"/>
-              <w:rPr>
-                <w:color w:val="000000"/>
-                <w:szCs w:val="28"/>
-              </w:rPr>
-            </w:pPr>
-            <w:r>
-              <w:rPr>
-                <w:rFonts w:eastAsia="Calibri"/>
-                <w:color w:val="000000" w:themeColor="text1"/>
-                <w:szCs w:val="28"/>
-              </w:rPr>
-              <w:t>L’utente si trova nella pagina di creazione di un evento</w:t>
-            </w:r>
-          </w:p>
-        </w:tc>
-      </w:tr>
-      <w:tr>
-        <w:tc>
-          <w:tcPr>
-            <w:tcW w:w="9621" w:type="dxa"/>
-            <w:gridSpan w:val="4"/>
-            <w:shd w:val="clear" w:color="auto" w:fill="AB7942"/>
-          </w:tcPr>
-          <w:p>
-            <w:pPr>
-              <w:widowControl w:val="0"/>
-              <w:jc w:val="center"/>
-              <w:rPr>
-                <w:color w:val="000000"/>
-                <w:szCs w:val="28"/>
-              </w:rPr>
-            </w:pPr>
-            <w:r>
-              <w:rPr>
-                <w:rFonts w:eastAsia="Calibri"/>
-                <w:color w:val="000000" w:themeColor="text1"/>
-                <w:szCs w:val="28"/>
-              </w:rPr>
-              <w:t>Flusso di Eventi</w:t>
-            </w:r>
-          </w:p>
-        </w:tc>
-      </w:tr>
-      <w:tr>
-        <w:tc>
-          <w:tcPr>
-            <w:tcW w:w="9621" w:type="dxa"/>
-            <w:gridSpan w:val="4"/>
-            <w:shd w:val="clear" w:color="auto" w:fill="AB7942"/>
-          </w:tcPr>
-          <w:p>
-            <w:pPr>
-              <w:pStyle w:val="Paragrafoelenco"/>
-              <w:widowControl w:val="0"/>
-              <w:numPr>
-                <w:ilvl w:val="0"/>
-                <w:numId w:val="16"/>
-              </w:numPr>
-              <w:rPr>
-                <w:color w:val="000000"/>
-                <w:szCs w:val="28"/>
-              </w:rPr>
-            </w:pPr>
-            <w:r>
-              <w:rPr>
-                <w:rFonts w:eastAsia="Calibri"/>
-                <w:color w:val="000000" w:themeColor="text1"/>
-                <w:szCs w:val="28"/>
-              </w:rPr>
-              <w:t xml:space="preserve">L’utente inserisce i seguenti input (* </w:t>
-            </w:r>
-            <w:proofErr w:type="spellStart"/>
-            <w:r>
-              <w:rPr>
-                <w:rFonts w:eastAsia="Calibri"/>
-                <w:color w:val="000000" w:themeColor="text1"/>
-                <w:szCs w:val="28"/>
-              </w:rPr>
-              <w:t>checkbox</w:t>
-            </w:r>
-            <w:proofErr w:type="spellEnd"/>
-            <w:r>
-              <w:rPr>
-                <w:rFonts w:eastAsia="Calibri"/>
-                <w:color w:val="000000" w:themeColor="text1"/>
-                <w:szCs w:val="28"/>
-              </w:rPr>
-              <w:t xml:space="preserve"> con scelta obbligata):</w:t>
-            </w:r>
-          </w:p>
-        </w:tc>
-      </w:tr>
-      <w:tr>
-        <w:trPr>
-          <w:trHeight w:val="2728"/>
-        </w:trPr>
-        <w:tc>
-          <w:tcPr>
-            <w:tcW w:w="9621" w:type="dxa"/>
-            <w:gridSpan w:val="4"/>
-            <w:shd w:val="clear" w:color="auto" w:fill="AB7942"/>
-          </w:tcPr>
-          <w:tbl>
-            <w:tblPr>
-              <w:tblStyle w:val="Grigliatabella"/>
-              <w:tblW w:w="9390" w:type="dxa"/>
-              <w:tblLayout w:type="fixed"/>
-              <w:tblLook w:val="04A0" w:firstRow="1" w:lastRow="0" w:firstColumn="1" w:lastColumn="0" w:noHBand="0" w:noVBand="1"/>
-            </w:tblPr>
-            <w:tblGrid>
-              <w:gridCol w:w="4694"/>
-              <w:gridCol w:w="4696"/>
-            </w:tblGrid>
-            <w:tr>
-              <w:tc>
-                <w:tcPr>
-                  <w:tcW w:w="4694" w:type="dxa"/>
-                </w:tcPr>
-                <w:p>
-                  <w:pPr>
-                    <w:framePr w:hSpace="141" w:wrap="around" w:vAnchor="page" w:hAnchor="margin" w:y="4622"/>
-                    <w:widowControl w:val="0"/>
-                    <w:rPr>
-                      <w:color w:val="000000"/>
-                      <w:szCs w:val="28"/>
-                    </w:rPr>
-                  </w:pPr>
-                  <w:r>
-                    <w:rPr>
-                      <w:rFonts w:eastAsia="Calibri"/>
-                      <w:color w:val="000000" w:themeColor="text1"/>
-                      <w:szCs w:val="28"/>
-                    </w:rPr>
-                    <w:t>Input</w:t>
-                  </w:r>
-                </w:p>
-              </w:tc>
-              <w:tc>
-                <w:tcPr>
-                  <w:tcW w:w="4695" w:type="dxa"/>
-                </w:tcPr>
-                <w:p>
-                  <w:pPr>
-                    <w:framePr w:hSpace="141" w:wrap="around" w:vAnchor="page" w:hAnchor="margin" w:y="4622"/>
-                    <w:widowControl w:val="0"/>
-                    <w:rPr>
-                      <w:color w:val="000000"/>
-                      <w:szCs w:val="28"/>
-                    </w:rPr>
-                  </w:pPr>
-                  <w:r>
-                    <w:rPr>
-                      <w:rFonts w:eastAsia="Calibri"/>
-                      <w:color w:val="000000" w:themeColor="text1"/>
-                      <w:szCs w:val="28"/>
-                    </w:rPr>
-                    <w:t>Valore</w:t>
-                  </w:r>
-                </w:p>
-              </w:tc>
-            </w:tr>
-            <w:tr>
-              <w:tc>
-                <w:tcPr>
-                  <w:tcW w:w="4694" w:type="dxa"/>
-                </w:tcPr>
-                <w:p>
-                  <w:pPr>
-                    <w:framePr w:hSpace="141" w:wrap="around" w:vAnchor="page" w:hAnchor="margin" w:y="4622"/>
-                    <w:widowControl w:val="0"/>
-                    <w:rPr>
-                      <w:color w:val="000000"/>
-                      <w:szCs w:val="28"/>
-                    </w:rPr>
-                  </w:pPr>
-                  <w:r>
-                    <w:rPr>
-                      <w:rFonts w:eastAsia="Calibri"/>
-                      <w:color w:val="000000" w:themeColor="text1"/>
-                      <w:szCs w:val="28"/>
-                    </w:rPr>
-                    <w:t>Titolo Evento</w:t>
-                  </w:r>
-                </w:p>
-              </w:tc>
-              <w:tc>
-                <w:tcPr>
-                  <w:tcW w:w="4695" w:type="dxa"/>
-                </w:tcPr>
-                <w:p>
-                  <w:pPr>
-                    <w:framePr w:hSpace="141" w:wrap="around" w:vAnchor="page" w:hAnchor="margin" w:y="4622"/>
-                    <w:widowControl w:val="0"/>
-                    <w:rPr>
-                      <w:color w:val="000000"/>
-                      <w:szCs w:val="28"/>
-                    </w:rPr>
-                  </w:pPr>
-                  <w:r>
-                    <w:rPr>
-                      <w:rFonts w:eastAsia="Calibri"/>
-                      <w:color w:val="000000" w:themeColor="text1"/>
-                      <w:szCs w:val="28"/>
-                    </w:rPr>
-                    <w:t>Calcio Salerno</w:t>
-                  </w:r>
-                </w:p>
-              </w:tc>
-            </w:tr>
-            <w:tr>
-              <w:tc>
-                <w:tcPr>
-                  <w:tcW w:w="4694" w:type="dxa"/>
-                </w:tcPr>
-                <w:p>
-                  <w:pPr>
-                    <w:framePr w:hSpace="141" w:wrap="around" w:vAnchor="page" w:hAnchor="margin" w:y="4622"/>
-                    <w:widowControl w:val="0"/>
-                    <w:rPr>
-                      <w:color w:val="000000"/>
-                      <w:szCs w:val="28"/>
-                    </w:rPr>
-                  </w:pPr>
-                  <w:proofErr w:type="gramStart"/>
-                  <w:r>
-                    <w:rPr>
-                      <w:rFonts w:eastAsia="Calibri"/>
-                      <w:color w:val="000000" w:themeColor="text1"/>
-                      <w:szCs w:val="28"/>
-                    </w:rPr>
-                    <w:t>Sport:*</w:t>
-                  </w:r>
-                  <w:proofErr w:type="gramEnd"/>
-                </w:p>
-              </w:tc>
-              <w:tc>
-                <w:tcPr>
-                  <w:tcW w:w="4695" w:type="dxa"/>
-                </w:tcPr>
-                <w:p>
-                  <w:pPr>
-                    <w:framePr w:hSpace="141" w:wrap="around" w:vAnchor="page" w:hAnchor="margin" w:y="4622"/>
-                    <w:widowControl w:val="0"/>
-                    <w:rPr>
-                      <w:color w:val="000000"/>
-                      <w:szCs w:val="28"/>
-                    </w:rPr>
-                  </w:pPr>
-                  <w:r>
-                    <w:rPr>
-                      <w:rFonts w:eastAsia="Calibri"/>
-                      <w:color w:val="000000" w:themeColor="text1"/>
-                      <w:szCs w:val="28"/>
-                    </w:rPr>
-                    <w:t>Calcio a 5</w:t>
-                  </w:r>
-                </w:p>
-              </w:tc>
-            </w:tr>
-            <w:tr>
-              <w:tc>
-                <w:tcPr>
-                  <w:tcW w:w="4694" w:type="dxa"/>
-                </w:tcPr>
-                <w:p>
-                  <w:pPr>
-                    <w:framePr w:hSpace="141" w:wrap="around" w:vAnchor="page" w:hAnchor="margin" w:y="4622"/>
-                    <w:widowControl w:val="0"/>
-                    <w:rPr>
-                      <w:color w:val="000000"/>
-                      <w:szCs w:val="28"/>
-                    </w:rPr>
-                  </w:pPr>
-                  <w:proofErr w:type="gramStart"/>
-                  <w:r>
-                    <w:rPr>
-                      <w:rFonts w:eastAsia="Calibri"/>
-                      <w:color w:val="000000" w:themeColor="text1"/>
-                      <w:szCs w:val="28"/>
-                    </w:rPr>
-                    <w:t>Campetto:*</w:t>
-                  </w:r>
-                  <w:proofErr w:type="gramEnd"/>
-                </w:p>
-              </w:tc>
-              <w:tc>
-                <w:tcPr>
-                  <w:tcW w:w="4695" w:type="dxa"/>
-                </w:tcPr>
-                <w:p>
-                  <w:pPr>
-                    <w:framePr w:hSpace="141" w:wrap="around" w:vAnchor="page" w:hAnchor="margin" w:y="4622"/>
-                    <w:widowControl w:val="0"/>
-                    <w:rPr>
-                      <w:color w:val="000000"/>
-                      <w:szCs w:val="28"/>
-                    </w:rPr>
-                  </w:pPr>
-                </w:p>
-              </w:tc>
-            </w:tr>
-            <w:tr>
-              <w:tc>
-                <w:tcPr>
-                  <w:tcW w:w="4694" w:type="dxa"/>
-                </w:tcPr>
-                <w:p>
-                  <w:pPr>
-                    <w:framePr w:hSpace="141" w:wrap="around" w:vAnchor="page" w:hAnchor="margin" w:y="4622"/>
-                    <w:widowControl w:val="0"/>
-                    <w:rPr>
-                      <w:color w:val="000000"/>
-                      <w:szCs w:val="28"/>
-                    </w:rPr>
-                  </w:pPr>
-                  <w:proofErr w:type="gramStart"/>
-                  <w:r>
-                    <w:rPr>
-                      <w:rFonts w:eastAsia="Calibri"/>
-                      <w:color w:val="000000" w:themeColor="text1"/>
-                      <w:szCs w:val="28"/>
-                    </w:rPr>
-                    <w:t>Data:*</w:t>
-                  </w:r>
-                  <w:proofErr w:type="gramEnd"/>
-                </w:p>
-              </w:tc>
-              <w:tc>
-                <w:tcPr>
-                  <w:tcW w:w="4695" w:type="dxa"/>
-                </w:tcPr>
-                <w:p>
-                  <w:pPr>
-                    <w:framePr w:hSpace="141" w:wrap="around" w:vAnchor="page" w:hAnchor="margin" w:y="4622"/>
-                    <w:widowControl w:val="0"/>
-                    <w:rPr>
-                      <w:color w:val="000000"/>
-                      <w:szCs w:val="28"/>
-                    </w:rPr>
-                  </w:pPr>
-                </w:p>
-              </w:tc>
-            </w:tr>
-            <w:tr>
-              <w:tc>
-                <w:tcPr>
-                  <w:tcW w:w="4694" w:type="dxa"/>
-                </w:tcPr>
-                <w:p>
-                  <w:pPr>
-                    <w:framePr w:hSpace="141" w:wrap="around" w:vAnchor="page" w:hAnchor="margin" w:y="4622"/>
-                    <w:widowControl w:val="0"/>
-                    <w:rPr>
-                      <w:color w:val="000000"/>
-                      <w:szCs w:val="28"/>
-                    </w:rPr>
-                  </w:pPr>
-                  <w:proofErr w:type="gramStart"/>
-                  <w:r>
-                    <w:rPr>
-                      <w:rFonts w:eastAsia="Calibri"/>
-                      <w:color w:val="000000" w:themeColor="text1"/>
-                      <w:szCs w:val="28"/>
-                    </w:rPr>
-                    <w:t>Ora:*</w:t>
-                  </w:r>
-                  <w:proofErr w:type="gramEnd"/>
-                </w:p>
-              </w:tc>
-              <w:tc>
-                <w:tcPr>
-                  <w:tcW w:w="4695" w:type="dxa"/>
-                </w:tcPr>
-                <w:p>
-                  <w:pPr>
-                    <w:framePr w:hSpace="141" w:wrap="around" w:vAnchor="page" w:hAnchor="margin" w:y="4622"/>
-                    <w:widowControl w:val="0"/>
-                    <w:rPr>
-                      <w:color w:val="000000"/>
-                      <w:szCs w:val="28"/>
-                    </w:rPr>
-                  </w:pPr>
-                </w:p>
-              </w:tc>
-            </w:tr>
-          </w:tbl>
-          <w:p>
-            <w:pPr>
-              <w:pStyle w:val="Paragrafoelenco"/>
-              <w:widowControl w:val="0"/>
-              <w:numPr>
-                <w:ilvl w:val="0"/>
-                <w:numId w:val="16"/>
-              </w:numPr>
-              <w:rPr>
-                <w:color w:val="000000"/>
-                <w:szCs w:val="28"/>
-              </w:rPr>
-            </w:pPr>
-            <w:r>
-              <w:rPr>
-                <w:color w:val="000000" w:themeColor="text1"/>
-                <w:szCs w:val="28"/>
-              </w:rPr>
-              <w:t>L’utente clicca sul pulsante conferma</w:t>
-            </w:r>
-          </w:p>
-          <w:p>
-            <w:pPr>
-              <w:widowControl w:val="0"/>
-              <w:rPr>
-                <w:color w:val="000000"/>
-                <w:szCs w:val="28"/>
-              </w:rPr>
-            </w:pPr>
-          </w:p>
-        </w:tc>
-      </w:tr>
-      <w:tr>
-        <w:trPr>
-          <w:trHeight w:val="272"/>
-        </w:trPr>
-        <w:tc>
-          <w:tcPr>
-            <w:tcW w:w="9621" w:type="dxa"/>
-            <w:gridSpan w:val="4"/>
-            <w:shd w:val="clear" w:color="auto" w:fill="AB7942"/>
-          </w:tcPr>
-          <w:p>
-            <w:pPr>
-              <w:widowControl w:val="0"/>
-              <w:jc w:val="center"/>
-              <w:rPr>
-                <w:color w:val="000000"/>
-                <w:szCs w:val="28"/>
-              </w:rPr>
-            </w:pPr>
-            <w:r>
-              <w:rPr>
-                <w:rFonts w:eastAsia="Calibri"/>
-                <w:color w:val="000000" w:themeColor="text1"/>
-                <w:szCs w:val="28"/>
-              </w:rPr>
-              <w:t>Oracolo</w:t>
-            </w:r>
-          </w:p>
-        </w:tc>
-      </w:tr>
-      <w:tr>
-        <w:trPr>
-          <w:trHeight w:val="272"/>
-        </w:trPr>
-        <w:tc>
-          <w:tcPr>
-            <w:tcW w:w="9621" w:type="dxa"/>
-            <w:gridSpan w:val="4"/>
-            <w:shd w:val="clear" w:color="auto" w:fill="AB7942"/>
-          </w:tcPr>
-          <w:p>
-            <w:pPr>
-              <w:widowControl w:val="0"/>
-              <w:rPr>
-                <w:color w:val="000000"/>
-                <w:szCs w:val="28"/>
-              </w:rPr>
-            </w:pPr>
-            <w:r>
-              <w:rPr>
-                <w:rFonts w:eastAsia="Calibri"/>
-                <w:color w:val="000000" w:themeColor="text1"/>
-                <w:szCs w:val="28"/>
-              </w:rPr>
-              <w:t>La creazione non va a buon fine perché il campo “campetto” non è stato scelto.</w:t>
-            </w:r>
-          </w:p>
-        </w:tc>
-      </w:tr>
-    </w:tbl>
+    <w:p/>
     <w:p/>
     <w:p/>
     <w:p/>
@@ -13840,6 +12569,7 @@
                 <w:color w:val="000000" w:themeColor="text1"/>
                 <w:szCs w:val="28"/>
               </w:rPr>
+              <w:lastRenderedPageBreak/>
               <w:t>Test Case Id</w:t>
             </w:r>
           </w:p>
@@ -15463,6 +14193,7 @@
                 <w:color w:val="000000" w:themeColor="text1"/>
                 <w:szCs w:val="28"/>
               </w:rPr>
+              <w:lastRenderedPageBreak/>
               <w:t>Test Case Id</w:t>
             </w:r>
           </w:p>
@@ -16276,6 +15007,7 @@
                 <w:color w:val="000000" w:themeColor="text1"/>
                 <w:szCs w:val="28"/>
               </w:rPr>
+              <w:lastRenderedPageBreak/>
               <w:t>Test Case Id</w:t>
             </w:r>
           </w:p>
@@ -17083,6 +15815,7 @@
                 <w:color w:val="000000" w:themeColor="text1"/>
                 <w:szCs w:val="28"/>
               </w:rPr>
+              <w:lastRenderedPageBreak/>
               <w:t>Test Case Id</w:t>
             </w:r>
           </w:p>

</xml_diff>

<commit_message>
Fix TCS crea evento
</commit_message>
<xml_diff>
--- a/Documentazione/TCS_HappyFields.docx
+++ b/Documentazione/TCS_HappyFields.docx
@@ -10305,7 +10305,15 @@
                       <w:color w:val="000000" w:themeColor="text1"/>
                       <w:szCs w:val="28"/>
                     </w:rPr>
-                    <w:t>13/12/2022</w:t>
+                    <w:t>13/12/202</w:t>
+                  </w:r>
+                  <w:r>
+                    <w:rPr>
+                      <w:rFonts w:eastAsia="Calibri"/>
+                      <w:color w:val="000000" w:themeColor="text1"/>
+                      <w:szCs w:val="28"/>
+                    </w:rPr>
+                    <w:t>5</w:t>
                   </w:r>
                 </w:p>
               </w:tc>
@@ -10355,7 +10363,7 @@
                       <w:color w:val="000000" w:themeColor="text1"/>
                       <w:szCs w:val="28"/>
                     </w:rPr>
-                    <w:t>17-18</w:t>
+                    <w:t>18:00</w:t>
                   </w:r>
                 </w:p>
               </w:tc>
@@ -10956,6 +10964,14 @@
                     <w:t>M.Lenzi</w:t>
                   </w:r>
                   <w:proofErr w:type="spellEnd"/>
+                  <w:r>
+                    <w:rPr>
+                      <w:rFonts w:eastAsia="Calibri"/>
+                      <w:color w:val="000000" w:themeColor="text1"/>
+                      <w:szCs w:val="28"/>
+                    </w:rPr>
+                    <w:t xml:space="preserve"> (SA)</w:t>
+                  </w:r>
                 </w:p>
               </w:tc>
             </w:tr>
@@ -10998,6 +11014,13 @@
                       <w:szCs w:val="28"/>
                     </w:rPr>
                   </w:pPr>
+                  <w:r>
+                    <w:rPr>
+                      <w:color w:val="000000"/>
+                      <w:szCs w:val="28"/>
+                    </w:rPr>
+                    <w:t>01/01/1999</w:t>
+                  </w:r>
                 </w:p>
               </w:tc>
             </w:tr>
@@ -11040,6 +11063,13 @@
                       <w:szCs w:val="28"/>
                     </w:rPr>
                   </w:pPr>
+                  <w:r>
+                    <w:rPr>
+                      <w:color w:val="000000"/>
+                      <w:szCs w:val="28"/>
+                    </w:rPr>
+                    <w:t>18:00</w:t>
+                  </w:r>
                 </w:p>
               </w:tc>
             </w:tr>
@@ -11130,7 +11160,23 @@
                 <w:color w:val="000000" w:themeColor="text1"/>
                 <w:szCs w:val="28"/>
               </w:rPr>
-              <w:t>La creazione non va a buon fine perché il campo “data” non è stato scelto.</w:t>
+              <w:t xml:space="preserve">La creazione non va a buon fine perché il campo “data” </w:t>
+            </w:r>
+            <w:r>
+              <w:rPr>
+                <w:rFonts w:eastAsia="Calibri"/>
+                <w:color w:val="000000" w:themeColor="text1"/>
+                <w:szCs w:val="28"/>
+              </w:rPr>
+              <w:t>segna una data precedente a quella odierna</w:t>
+            </w:r>
+            <w:r>
+              <w:rPr>
+                <w:rFonts w:eastAsia="Calibri"/>
+                <w:color w:val="000000" w:themeColor="text1"/>
+                <w:szCs w:val="28"/>
+              </w:rPr>
+              <w:t>.</w:t>
             </w:r>
           </w:p>
         </w:tc>
@@ -11659,7 +11705,15 @@
                       <w:color w:val="000000" w:themeColor="text1"/>
                       <w:szCs w:val="28"/>
                     </w:rPr>
-                    <w:t>17/12/22</w:t>
+                    <w:t>17/12/2</w:t>
+                  </w:r>
+                  <w:r>
+                    <w:rPr>
+                      <w:rFonts w:eastAsia="Calibri"/>
+                      <w:color w:val="000000" w:themeColor="text1"/>
+                      <w:szCs w:val="28"/>
+                    </w:rPr>
+                    <w:t>5</w:t>
                   </w:r>
                 </w:p>
               </w:tc>
@@ -11703,6 +11757,13 @@
                       <w:szCs w:val="28"/>
                     </w:rPr>
                   </w:pPr>
+                  <w:r>
+                    <w:rPr>
+                      <w:color w:val="000000"/>
+                      <w:szCs w:val="28"/>
+                    </w:rPr>
+                    <w:t>00:00</w:t>
+                  </w:r>
                 </w:p>
               </w:tc>
             </w:tr>
@@ -11793,7 +11854,39 @@
                 <w:color w:val="000000" w:themeColor="text1"/>
                 <w:szCs w:val="28"/>
               </w:rPr>
-              <w:t>La creazione non va a buon fine perché il campo “ora” non è stato scelto.</w:t>
+              <w:t xml:space="preserve">La creazione non va a buon fine perché </w:t>
+            </w:r>
+            <w:r>
+              <w:rPr>
+                <w:rFonts w:eastAsia="Calibri"/>
+                <w:color w:val="000000" w:themeColor="text1"/>
+                <w:szCs w:val="28"/>
+              </w:rPr>
+              <w:t>nel</w:t>
+            </w:r>
+            <w:r>
+              <w:rPr>
+                <w:rFonts w:eastAsia="Calibri"/>
+                <w:color w:val="000000" w:themeColor="text1"/>
+                <w:szCs w:val="28"/>
+              </w:rPr>
+              <w:t xml:space="preserve"> campo “ora” </w:t>
+            </w:r>
+            <w:r>
+              <w:rPr>
+                <w:rFonts w:eastAsia="Calibri"/>
+                <w:color w:val="000000" w:themeColor="text1"/>
+                <w:szCs w:val="28"/>
+              </w:rPr>
+              <w:t>è stato inserito un valore nullo</w:t>
+            </w:r>
+            <w:r>
+              <w:rPr>
+                <w:rFonts w:eastAsia="Calibri"/>
+                <w:color w:val="000000" w:themeColor="text1"/>
+                <w:szCs w:val="28"/>
+              </w:rPr>
+              <w:t>.</w:t>
             </w:r>
           </w:p>
         </w:tc>
@@ -12277,6 +12370,14 @@
                     <w:t>M.Lenzi</w:t>
                   </w:r>
                   <w:proofErr w:type="spellEnd"/>
+                  <w:r>
+                    <w:rPr>
+                      <w:rFonts w:eastAsia="Calibri"/>
+                      <w:color w:val="000000" w:themeColor="text1"/>
+                      <w:szCs w:val="28"/>
+                    </w:rPr>
+                    <w:t xml:space="preserve"> (SA)</w:t>
+                  </w:r>
                 </w:p>
               </w:tc>
             </w:tr>
@@ -12325,7 +12426,15 @@
                       <w:color w:val="000000" w:themeColor="text1"/>
                       <w:szCs w:val="28"/>
                     </w:rPr>
-                    <w:t>17/12/22</w:t>
+                    <w:t>17/12/2</w:t>
+                  </w:r>
+                  <w:r>
+                    <w:rPr>
+                      <w:rFonts w:eastAsia="Calibri"/>
+                      <w:color w:val="000000" w:themeColor="text1"/>
+                      <w:szCs w:val="28"/>
+                    </w:rPr>
+                    <w:t>5</w:t>
                   </w:r>
                 </w:p>
               </w:tc>
@@ -12375,7 +12484,7 @@
                       <w:color w:val="000000" w:themeColor="text1"/>
                       <w:szCs w:val="28"/>
                     </w:rPr>
-                    <w:t>17-18</w:t>
+                    <w:t>18:00</w:t>
                   </w:r>
                 </w:p>
               </w:tc>
@@ -12473,18 +12582,6 @@
         </w:tc>
       </w:tr>
     </w:tbl>
-    <w:p/>
-    <w:p/>
-    <w:p/>
-    <w:p/>
-    <w:p/>
-    <w:p/>
-    <w:p/>
-    <w:p/>
-    <w:p/>
-    <w:p/>
-    <w:p/>
-    <w:p/>
     <w:p/>
     <w:p/>
     <w:p/>
@@ -12569,7 +12666,6 @@
                 <w:color w:val="000000" w:themeColor="text1"/>
                 <w:szCs w:val="28"/>
               </w:rPr>
-              <w:lastRenderedPageBreak/>
               <w:t>Test Case Id</w:t>
             </w:r>
           </w:p>

</xml_diff>